<commit_message>
updated report, changed title to correct lab num
</commit_message>
<xml_diff>
--- a/lab5_Relay/Lab5_Report.docx
+++ b/lab5_Relay/Lab5_Report.docx
@@ -22,8 +22,10 @@
           <w:sz w:val="36"/>
           <w:szCs w:val="36"/>
         </w:rPr>
-        <w:t>Lab4</w:t>
-      </w:r>
+        <w:t>Lab5</w:t>
+      </w:r>
+      <w:bookmarkStart w:id="0" w:name="_GoBack"/>
+      <w:bookmarkEnd w:id="0"/>
     </w:p>
     <w:p>
       <w:pPr>
@@ -430,6 +432,9 @@
         <w:jc w:val="center"/>
       </w:pPr>
       <w:r>
+        <w:rPr>
+          <w:noProof/>
+        </w:rPr>
         <w:drawing>
           <wp:inline distT="0" distB="0" distL="0" distR="0" wp14:anchorId="25F0F57E" wp14:editId="204BC096">
             <wp:extent cx="4267796" cy="4486901"/>
@@ -536,6 +541,9 @@
         <w:jc w:val="center"/>
       </w:pPr>
       <w:r>
+        <w:rPr>
+          <w:noProof/>
+        </w:rPr>
         <w:drawing>
           <wp:inline distT="0" distB="0" distL="0" distR="0" wp14:anchorId="54066217" wp14:editId="3C840C99">
             <wp:extent cx="5943600" cy="3544570"/>
@@ -803,6 +811,9 @@
         <w:ind w:left="2160" w:hanging="2160"/>
       </w:pPr>
       <w:r>
+        <w:rPr>
+          <w:noProof/>
+        </w:rPr>
         <w:lastRenderedPageBreak/>
         <w:drawing>
           <wp:inline distT="0" distB="0" distL="0" distR="0" wp14:anchorId="1DF9EFB9" wp14:editId="186E51D1">
@@ -962,13 +973,7 @@
         </w:numPr>
       </w:pPr>
       <w:r>
-        <w:t>Start by finding the two pins connected to the relay coil. You can do this with your multi</w:t>
-      </w:r>
-      <w:r>
-        <w:t>-</w:t>
-      </w:r>
-      <w:r>
-        <w:t>meter. The coil pins will be the only pair that exhibit a resistance. It's likely to be somewhere between about 50Ω and 1000Ω.</w:t>
+        <w:t>Start by finding the two pins connected to the relay coil. You can do this with your multi-meter. The coil pins will be the only pair that exhibit a resistance. It's likely to be somewhere between about 50Ω and 1000Ω.</w:t>
       </w:r>
     </w:p>
     <w:p>
@@ -1211,6 +1216,9 @@
         <w:ind w:hanging="630"/>
       </w:pPr>
       <w:r>
+        <w:rPr>
+          <w:noProof/>
+        </w:rPr>
         <w:drawing>
           <wp:inline distT="0" distB="0" distL="0" distR="0" wp14:anchorId="2FC13439" wp14:editId="6E828FAB">
             <wp:extent cx="6972300" cy="3552190"/>
@@ -1254,6 +1262,9 @@
         <w:ind w:hanging="810"/>
       </w:pPr>
       <w:r>
+        <w:rPr>
+          <w:noProof/>
+        </w:rPr>
         <w:lastRenderedPageBreak/>
         <w:drawing>
           <wp:inline distT="0" distB="0" distL="0" distR="0" wp14:anchorId="6D5335F5" wp14:editId="39FF204A">
@@ -1340,25 +1351,7 @@
         <w:t xml:space="preserve"> </w:t>
       </w:r>
       <w:r>
-        <w:t xml:space="preserve">then the emitter and collector of the transistor are </w:t>
-      </w:r>
-      <w:r>
-        <w:t xml:space="preserve">not </w:t>
-      </w:r>
-      <w:r>
-        <w:t>c</w:t>
-      </w:r>
-      <w:r>
-        <w:t xml:space="preserve">onnected, meaning </w:t>
-      </w:r>
-      <w:r>
-        <w:t xml:space="preserve">current </w:t>
-      </w:r>
-      <w:r>
-        <w:t xml:space="preserve">cannot </w:t>
-      </w:r>
-      <w:r>
-        <w:t>pass through the coil pins of the relay and the rel</w:t>
+        <w:t>then the emitter and collector of the transistor are not connected, meaning current cannot pass through the coil pins of the relay and the rel</w:t>
       </w:r>
       <w:r>
         <w:t>ay has the common pin and the NC</w:t>
@@ -1447,10 +1440,7 @@
         </w:r>
       </w:hyperlink>
     </w:p>
-    <w:p>
-      <w:bookmarkStart w:id="0" w:name="_GoBack"/>
-      <w:bookmarkEnd w:id="0"/>
-    </w:p>
+    <w:p/>
     <w:sectPr>
       <w:pgSz w:w="12240" w:h="15840"/>
       <w:pgMar w:top="450" w:right="720" w:bottom="630" w:left="540" w:header="720" w:footer="720" w:gutter="0"/>
@@ -3737,6 +3727,7 @@
   <w:style w:type="character" w:default="1" w:styleId="DefaultParagraphFont">
     <w:name w:val="Default Paragraph Font"/>
     <w:uiPriority w:val="1"/>
+    <w:semiHidden/>
     <w:unhideWhenUsed/>
   </w:style>
   <w:style w:type="table" w:default="1" w:styleId="TableNormal">

</xml_diff>